<commit_message>
Completed Storage Master Exam
</commit_message>
<xml_diff>
--- a/Exams/Exam-2018-04-26/01. Structure_Problem Description.docx
+++ b/Exams/Exam-2018-04-26/01. Structure_Problem Description.docx
@@ -1753,7 +1753,6 @@
       </w:r>
       <w:bookmarkEnd w:id="4"/>
       <w:bookmarkEnd w:id="5"/>
-      <w:proofErr w:type="gramStart"/>
       <w:r>
         <w:rPr>
           <w:rStyle w:val="CodeChar"/>
@@ -1763,7 +1762,6 @@
       <w:r>
         <w:t>.</w:t>
       </w:r>
-      <w:proofErr w:type="gramEnd"/>
     </w:p>
     <w:p>
       <w:r>
@@ -2847,7 +2845,6 @@
         <w:t>Invalid garage slot!</w:t>
       </w:r>
       <w:bookmarkEnd w:id="6"/>
-      <w:proofErr w:type="gramStart"/>
       <w:r>
         <w:rPr>
           <w:rStyle w:val="CodeChar"/>
@@ -2857,7 +2854,6 @@
       <w:r>
         <w:t>.</w:t>
       </w:r>
-      <w:proofErr w:type="gramEnd"/>
     </w:p>
     <w:p>
       <w:pPr>
@@ -3078,7 +3074,6 @@
       </w:r>
       <w:bookmarkEnd w:id="9"/>
       <w:bookmarkEnd w:id="10"/>
-      <w:proofErr w:type="gramStart"/>
       <w:r>
         <w:rPr>
           <w:rStyle w:val="CodeChar"/>
@@ -3088,7 +3083,6 @@
       <w:r>
         <w:t>.</w:t>
       </w:r>
-      <w:proofErr w:type="gramEnd"/>
     </w:p>
     <w:p>
       <w:r>
@@ -3222,7 +3216,6 @@
         <w:t>Storage is full!</w:t>
       </w:r>
       <w:bookmarkEnd w:id="11"/>
-      <w:proofErr w:type="gramStart"/>
       <w:r>
         <w:rPr>
           <w:rStyle w:val="CodeChar"/>
@@ -3232,7 +3225,6 @@
       <w:r>
         <w:t>.</w:t>
       </w:r>
-      <w:proofErr w:type="gramEnd"/>
     </w:p>
     <w:p>
       <w:r>
@@ -3805,12 +3797,7 @@
         <w:t>Master</w:t>
       </w:r>
       <w:r>
-        <w:t>, which will h</w:t>
-      </w:r>
-      <w:bookmarkStart w:id="12" w:name="_GoBack"/>
-      <w:bookmarkEnd w:id="12"/>
-      <w:r>
-        <w:t xml:space="preserve">old the </w:t>
+        <w:t xml:space="preserve">, which will hold the </w:t>
       </w:r>
       <w:r>
         <w:rPr>
@@ -4012,8 +3999,8 @@
                 <w:szCs w:val="19"/>
               </w:rPr>
             </w:pPr>
-            <w:bookmarkStart w:id="13" w:name="OLE_LINK14"/>
-            <w:bookmarkStart w:id="14" w:name="OLE_LINK15"/>
+            <w:bookmarkStart w:id="12" w:name="OLE_LINK14"/>
+            <w:bookmarkStart w:id="13" w:name="OLE_LINK15"/>
             <w:r>
               <w:rPr>
                 <w:rFonts w:ascii="Consolas" w:hAnsi="Consolas" w:cs="Consolas"/>
@@ -5908,8 +5895,8 @@
               </w:rPr>
               <w:t>}</w:t>
             </w:r>
+            <w:bookmarkEnd w:id="12"/>
             <w:bookmarkEnd w:id="13"/>
-            <w:bookmarkEnd w:id="14"/>
           </w:p>
         </w:tc>
       </w:tr>
@@ -7076,6 +7063,7 @@
         </w:rPr>
         <w:t>"</w:t>
       </w:r>
+      <w:bookmarkStart w:id="14" w:name="OLE_LINK16"/>
       <w:r>
         <w:rPr>
           <w:rStyle w:val="CodeChar"/>
@@ -7106,6 +7094,7 @@
         </w:rPr>
         <w:t>}</w:t>
       </w:r>
+      <w:bookmarkEnd w:id="14"/>
       <w:r>
         <w:rPr>
           <w:rStyle w:val="CodeChar"/>
@@ -7435,6 +7424,7 @@
         </w:rPr>
         <w:t>"</w:t>
       </w:r>
+      <w:bookmarkStart w:id="15" w:name="_GoBack"/>
       <w:r>
         <w:rPr>
           <w:rStyle w:val="CodeChar"/>
@@ -7445,7 +7435,14 @@
         <w:rPr>
           <w:rStyle w:val="CodeChar"/>
         </w:rPr>
-        <w:t>Name} (slot {destinationGarageSlot})"</w:t>
+        <w:t>Name} (slot {destinationGarageSlot})</w:t>
+      </w:r>
+      <w:bookmarkEnd w:id="15"/>
+      <w:r>
+        <w:rPr>
+          <w:rStyle w:val="CodeChar"/>
+        </w:rPr>
+        <w:t>"</w:t>
       </w:r>
       <w:r>
         <w:t>.</w:t>
@@ -10702,16 +10699,16 @@
       <w:r>
         <w:t xml:space="preserve"> with a message “</w:t>
       </w:r>
-      <w:bookmarkStart w:id="15" w:name="OLE_LINK12"/>
-      <w:bookmarkStart w:id="16" w:name="OLE_LINK13"/>
+      <w:bookmarkStart w:id="16" w:name="OLE_LINK12"/>
+      <w:bookmarkStart w:id="17" w:name="OLE_LINK13"/>
       <w:r>
         <w:rPr>
           <w:rStyle w:val="CodeChar"/>
         </w:rPr>
         <w:t>Invalid product/storage/vehicle type!</w:t>
       </w:r>
-      <w:bookmarkEnd w:id="15"/>
       <w:bookmarkEnd w:id="16"/>
+      <w:bookmarkEnd w:id="17"/>
       <w:proofErr w:type="gramStart"/>
       <w:r>
         <w:t>”.</w:t>
@@ -10892,7 +10889,7 @@
             </wp:anchor>
           </w:drawing>
         </mc:Choice>
-        <mc:Fallback xmlns:cx="http://schemas.microsoft.com/office/drawing/2014/chartex" xmlns:cx1="http://schemas.microsoft.com/office/drawing/2015/9/8/chartex" xmlns:cx2="http://schemas.microsoft.com/office/drawing/2015/10/21/chartex" xmlns:cx3="http://schemas.microsoft.com/office/drawing/2016/5/9/chartex" xmlns:cx4="http://schemas.microsoft.com/office/drawing/2016/5/10/chartex" xmlns:cx5="http://schemas.microsoft.com/office/drawing/2016/5/11/chartex" xmlns:cx6="http://schemas.microsoft.com/office/drawing/2016/5/12/chartex" xmlns:cx7="http://schemas.microsoft.com/office/drawing/2016/5/13/chartex" xmlns:cx8="http://schemas.microsoft.com/office/drawing/2016/5/14/chartex" xmlns:aink="http://schemas.microsoft.com/office/drawing/2016/ink" xmlns:am3d="http://schemas.microsoft.com/office/drawing/2017/model3d" xmlns:w16cid="http://schemas.microsoft.com/office/word/2016/wordml/cid" xmlns:w16se="http://schemas.microsoft.com/office/word/2015/wordml/symex">
+        <mc:Fallback xmlns:w16se="http://schemas.microsoft.com/office/word/2015/wordml/symex" xmlns:w16cid="http://schemas.microsoft.com/office/word/2016/wordml/cid" xmlns:am3d="http://schemas.microsoft.com/office/drawing/2017/model3d" xmlns:aink="http://schemas.microsoft.com/office/drawing/2016/ink" xmlns:cx8="http://schemas.microsoft.com/office/drawing/2016/5/14/chartex" xmlns:cx7="http://schemas.microsoft.com/office/drawing/2016/5/13/chartex" xmlns:cx6="http://schemas.microsoft.com/office/drawing/2016/5/12/chartex" xmlns:cx5="http://schemas.microsoft.com/office/drawing/2016/5/11/chartex" xmlns:cx4="http://schemas.microsoft.com/office/drawing/2016/5/10/chartex" xmlns:cx3="http://schemas.microsoft.com/office/drawing/2016/5/9/chartex" xmlns:cx2="http://schemas.microsoft.com/office/drawing/2015/10/21/chartex" xmlns:cx1="http://schemas.microsoft.com/office/drawing/2015/9/8/chartex" xmlns:cx="http://schemas.microsoft.com/office/drawing/2014/chartex">
           <w:pict>
             <v:line w14:anchorId="729AE117" id="Straight Connector 14" o:spid="_x0000_s1026" style="position:absolute;flip:y;z-index:251660288;visibility:visible;mso-wrap-style:square;mso-width-percent:0;mso-height-percent:0;mso-wrap-distance-left:9pt;mso-wrap-distance-top:-3e-5mm;mso-wrap-distance-right:9pt;mso-wrap-distance-bottom:-3e-5mm;mso-position-horizontal:absolute;mso-position-horizontal-relative:text;mso-position-vertical:absolute;mso-position-vertical-relative:text;mso-width-percent:0;mso-height-percent:0;mso-width-relative:page;mso-height-relative:page" from="-.1pt,5.2pt" to="520.7pt,5.2pt" o:gfxdata="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" strokecolor="#f37123" strokeweight="1pt">
               <v:stroke endcap="round"/>
@@ -10989,7 +10986,7 @@
                               <w:sz w:val="18"/>
                               <w:szCs w:val="18"/>
                             </w:rPr>
-                            <w:t>5</w:t>
+                            <w:t>7</w:t>
                           </w:r>
                           <w:r>
                             <w:rPr>
@@ -11115,7 +11112,7 @@
                         <w:sz w:val="18"/>
                         <w:szCs w:val="18"/>
                       </w:rPr>
-                      <w:t>5</w:t>
+                      <w:t>7</w:t>
                     </w:r>
                     <w:r>
                       <w:rPr>
@@ -11251,7 +11248,7 @@
             </wp:anchor>
           </w:drawing>
         </mc:Choice>
-        <mc:Fallback xmlns:cx="http://schemas.microsoft.com/office/drawing/2014/chartex" xmlns:cx1="http://schemas.microsoft.com/office/drawing/2015/9/8/chartex" xmlns:cx2="http://schemas.microsoft.com/office/drawing/2015/10/21/chartex" xmlns:cx3="http://schemas.microsoft.com/office/drawing/2016/5/9/chartex" xmlns:cx4="http://schemas.microsoft.com/office/drawing/2016/5/10/chartex" xmlns:cx5="http://schemas.microsoft.com/office/drawing/2016/5/11/chartex" xmlns:cx6="http://schemas.microsoft.com/office/drawing/2016/5/12/chartex" xmlns:cx7="http://schemas.microsoft.com/office/drawing/2016/5/13/chartex" xmlns:cx8="http://schemas.microsoft.com/office/drawing/2016/5/14/chartex" xmlns:aink="http://schemas.microsoft.com/office/drawing/2016/ink" xmlns:am3d="http://schemas.microsoft.com/office/drawing/2017/model3d" xmlns:w16cid="http://schemas.microsoft.com/office/word/2016/wordml/cid" xmlns:w16se="http://schemas.microsoft.com/office/word/2015/wordml/symex">
+        <mc:Fallback xmlns:w16se="http://schemas.microsoft.com/office/word/2015/wordml/symex" xmlns:w16cid="http://schemas.microsoft.com/office/word/2016/wordml/cid" xmlns:am3d="http://schemas.microsoft.com/office/drawing/2017/model3d" xmlns:aink="http://schemas.microsoft.com/office/drawing/2016/ink" xmlns:cx8="http://schemas.microsoft.com/office/drawing/2016/5/14/chartex" xmlns:cx7="http://schemas.microsoft.com/office/drawing/2016/5/13/chartex" xmlns:cx6="http://schemas.microsoft.com/office/drawing/2016/5/12/chartex" xmlns:cx5="http://schemas.microsoft.com/office/drawing/2016/5/11/chartex" xmlns:cx4="http://schemas.microsoft.com/office/drawing/2016/5/10/chartex" xmlns:cx3="http://schemas.microsoft.com/office/drawing/2016/5/9/chartex" xmlns:cx2="http://schemas.microsoft.com/office/drawing/2015/10/21/chartex" xmlns:cx1="http://schemas.microsoft.com/office/drawing/2015/9/8/chartex" xmlns:cx="http://schemas.microsoft.com/office/drawing/2014/chartex">
           <w:pict>
             <v:shape w14:anchorId="22AAE1D2" id="Text Box 12" o:spid="_x0000_s1027" type="#_x0000_t202" style="position:absolute;margin-left:125.15pt;margin-top:26.95pt;width:44.85pt;height:15.75pt;z-index:251662336;visibility:visible;mso-wrap-style:square;mso-width-percent:0;mso-height-percent:0;mso-wrap-distance-left:9pt;mso-wrap-distance-top:0;mso-wrap-distance-right:9pt;mso-wrap-distance-bottom:0;mso-position-horizontal:absolute;mso-position-horizontal-relative:text;mso-position-vertical:absolute;mso-position-vertical-relative:text;mso-width-percent:0;mso-height-percent:0;mso-width-relative:page;mso-height-relative:page;v-text-anchor:middle" o:gfxdata="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" filled="f" stroked="f" strokeweight=".5pt">
               <v:textbox inset=".5mm,0,0,0">
@@ -11459,7 +11456,7 @@
                                 <wp:extent cx="166370" cy="207645"/>
                                 <wp:effectExtent l="0" t="0" r="5080" b="1905"/>
                                 <wp:docPr id="117" name="Picture 117">
-                                  <a:hlinkClick xmlns:a="http://schemas.openxmlformats.org/drawingml/2006/main" r:id="rId1"/>
+                                  <a:hlinkClick xmlns:a="http://schemas.openxmlformats.org/drawingml/2006/main" r:id="rId3"/>
                                 </wp:docPr>
                                 <wp:cNvGraphicFramePr>
                                   <a:graphicFrameLocks xmlns:a="http://schemas.openxmlformats.org/drawingml/2006/main" noChangeAspect="1"/>
@@ -11979,7 +11976,7 @@
             </wp:anchor>
           </w:drawing>
         </mc:Choice>
-        <mc:Fallback xmlns:cx="http://schemas.microsoft.com/office/drawing/2014/chartex" xmlns:cx1="http://schemas.microsoft.com/office/drawing/2015/9/8/chartex" xmlns:cx2="http://schemas.microsoft.com/office/drawing/2015/10/21/chartex" xmlns:cx3="http://schemas.microsoft.com/office/drawing/2016/5/9/chartex" xmlns:cx4="http://schemas.microsoft.com/office/drawing/2016/5/10/chartex" xmlns:cx5="http://schemas.microsoft.com/office/drawing/2016/5/11/chartex" xmlns:cx6="http://schemas.microsoft.com/office/drawing/2016/5/12/chartex" xmlns:cx7="http://schemas.microsoft.com/office/drawing/2016/5/13/chartex" xmlns:cx8="http://schemas.microsoft.com/office/drawing/2016/5/14/chartex" xmlns:aink="http://schemas.microsoft.com/office/drawing/2016/ink" xmlns:am3d="http://schemas.microsoft.com/office/drawing/2017/model3d" xmlns:w16cid="http://schemas.microsoft.com/office/word/2016/wordml/cid" xmlns:w16se="http://schemas.microsoft.com/office/word/2015/wordml/symex">
+        <mc:Fallback xmlns:w16se="http://schemas.microsoft.com/office/word/2015/wordml/symex" xmlns:w16cid="http://schemas.microsoft.com/office/word/2016/wordml/cid" xmlns:am3d="http://schemas.microsoft.com/office/drawing/2017/model3d" xmlns:aink="http://schemas.microsoft.com/office/drawing/2016/ink" xmlns:cx8="http://schemas.microsoft.com/office/drawing/2016/5/14/chartex" xmlns:cx7="http://schemas.microsoft.com/office/drawing/2016/5/13/chartex" xmlns:cx6="http://schemas.microsoft.com/office/drawing/2016/5/12/chartex" xmlns:cx5="http://schemas.microsoft.com/office/drawing/2016/5/11/chartex" xmlns:cx4="http://schemas.microsoft.com/office/drawing/2016/5/10/chartex" xmlns:cx3="http://schemas.microsoft.com/office/drawing/2016/5/9/chartex" xmlns:cx2="http://schemas.microsoft.com/office/drawing/2015/10/21/chartex" xmlns:cx1="http://schemas.microsoft.com/office/drawing/2015/9/8/chartex" xmlns:cx="http://schemas.microsoft.com/office/drawing/2014/chartex">
           <w:pict>
             <v:shape w14:anchorId="4D267C17" id="Text Box 11" o:spid="_x0000_s1028" type="#_x0000_t202" style="position:absolute;margin-left:124.4pt;margin-top:6.7pt;width:396.3pt;height:40.45pt;z-index:251663360;visibility:visible;mso-wrap-style:square;mso-width-percent:0;mso-height-percent:0;mso-wrap-distance-left:9pt;mso-wrap-distance-top:0;mso-wrap-distance-right:9pt;mso-wrap-distance-bottom:0;mso-position-horizontal:absolute;mso-position-horizontal-relative:text;mso-position-vertical:absolute;mso-position-vertical-relative:text;mso-width-percent:0;mso-height-percent:0;mso-width-relative:page;mso-height-relative:page;v-text-anchor:top" o:gfxdata="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" filled="f" stroked="f">
               <v:textbox inset=".5mm,1.2mm,.5mm,.5mm">
@@ -17519,7 +17516,7 @@
 </file>
 
 <file path=customXml/itemProps1.xml><?xml version="1.0" encoding="utf-8"?>
-<ds:datastoreItem xmlns:ds="http://schemas.openxmlformats.org/officeDocument/2006/customXml" ds:itemID="{E856D156-AA5C-4207-B12A-75955A02D8DB}">
+<ds:datastoreItem xmlns:ds="http://schemas.openxmlformats.org/officeDocument/2006/customXml" ds:itemID="{2B4368EE-2475-481E-9705-77064CF4FB26}">
   <ds:schemaRefs>
     <ds:schemaRef ds:uri="http://schemas.openxmlformats.org/officeDocument/2006/bibliography"/>
   </ds:schemaRefs>

</xml_diff>